<commit_message>
CHG: obsolete diagram entfernt
</commit_message>
<xml_diff>
--- a/Documentation/UseCasesAndScope/5UseCases-Dokument.docx
+++ b/Documentation/UseCasesAndScope/5UseCases-Dokument.docx
@@ -587,8 +587,6 @@
         <w:fldChar w:fldCharType="separate"/>
       </w:r>
     </w:p>
-    <w:bookmarkStart w:id="7" w:name="_GoBack"/>
-    <w:bookmarkEnd w:id="7"/>
     <w:p>
       <w:pPr>
         <w:pStyle w:val="Verzeichnis1"/>
@@ -632,12 +630,6 @@
           <w:rStyle w:val="Hyperlink"/>
           <w:noProof/>
         </w:rPr>
-      </w:r>
-      <w:r>
-        <w:rPr>
-          <w:rStyle w:val="Hyperlink"/>
-          <w:noProof/>
-        </w:rPr>
         <w:fldChar w:fldCharType="separate"/>
       </w:r>
       <w:r>
@@ -5634,14 +5626,14 @@
       <w:r>
         <w:br w:type="page"/>
       </w:r>
-      <w:bookmarkStart w:id="8" w:name="_Toc423410237"/>
-      <w:bookmarkStart w:id="9" w:name="_Toc425054503"/>
+      <w:bookmarkStart w:id="7" w:name="_Toc423410237"/>
+      <w:bookmarkStart w:id="8" w:name="_Toc425054503"/>
     </w:p>
     <w:p>
       <w:pPr>
         <w:pStyle w:val="Titel"/>
       </w:pPr>
-      <w:bookmarkStart w:id="10" w:name="_Toc359875059"/>
+      <w:bookmarkStart w:id="9" w:name="_Toc359875059"/>
       <w:r>
         <w:lastRenderedPageBreak/>
         <w:t xml:space="preserve">Use Case Specification: </w:t>
@@ -5658,13 +5650,13 @@
       <w:r>
         <w:t>nutzen</w:t>
       </w:r>
-      <w:bookmarkEnd w:id="10"/>
+      <w:bookmarkEnd w:id="9"/>
       <w:proofErr w:type="spellEnd"/>
       <w:r>
         <w:t xml:space="preserve"> </w:t>
       </w:r>
+      <w:bookmarkEnd w:id="7"/>
       <w:bookmarkEnd w:id="8"/>
-      <w:bookmarkEnd w:id="9"/>
     </w:p>
     <w:p>
       <w:pPr>
@@ -5678,9 +5670,9 @@
           <w:lang w:val="de-DE"/>
         </w:rPr>
       </w:pPr>
+      <w:bookmarkStart w:id="10" w:name="_Toc359875060"/>
       <w:bookmarkStart w:id="11" w:name="_Toc423410238"/>
       <w:bookmarkStart w:id="12" w:name="_Toc425054504"/>
-      <w:bookmarkStart w:id="13" w:name="_Toc359875060"/>
       <w:r>
         <w:rPr>
           <w:lang w:val="de-DE"/>
@@ -5693,7 +5685,7 @@
         </w:rPr>
         <w:t>nutzen</w:t>
       </w:r>
-      <w:bookmarkEnd w:id="13"/>
+      <w:bookmarkEnd w:id="10"/>
     </w:p>
     <w:p>
       <w:pPr>
@@ -5702,7 +5694,7 @@
           <w:lang w:val="de-DE"/>
         </w:rPr>
       </w:pPr>
-      <w:bookmarkStart w:id="14" w:name="_Toc359875061"/>
+      <w:bookmarkStart w:id="13" w:name="_Toc359875061"/>
       <w:r>
         <w:rPr>
           <w:lang w:val="de-DE"/>
@@ -5711,30 +5703,30 @@
       </w:r>
       <w:bookmarkEnd w:id="11"/>
       <w:bookmarkEnd w:id="12"/>
+      <w:bookmarkEnd w:id="13"/>
+    </w:p>
+    <w:p>
+      <w:pPr>
+        <w:rPr>
+          <w:lang w:val="de-DE"/>
+        </w:rPr>
+      </w:pPr>
+      <w:r>
+        <w:rPr>
+          <w:lang w:val="de-DE"/>
+        </w:rPr>
+        <w:t>siehe SRS Dokument Kapitel 2.1</w:t>
+      </w:r>
+    </w:p>
+    <w:p>
+      <w:pPr>
+        <w:pStyle w:val="berschrift1"/>
+      </w:pPr>
+      <w:bookmarkStart w:id="14" w:name="_Toc359875062"/>
+      <w:r>
+        <w:t>Narrative/ Cucumber</w:t>
+      </w:r>
       <w:bookmarkEnd w:id="14"/>
-    </w:p>
-    <w:p>
-      <w:pPr>
-        <w:rPr>
-          <w:lang w:val="de-DE"/>
-        </w:rPr>
-      </w:pPr>
-      <w:r>
-        <w:rPr>
-          <w:lang w:val="de-DE"/>
-        </w:rPr>
-        <w:t>siehe SRS Dokument Kapitel 2.1</w:t>
-      </w:r>
-    </w:p>
-    <w:p>
-      <w:pPr>
-        <w:pStyle w:val="berschrift1"/>
-      </w:pPr>
-      <w:bookmarkStart w:id="15" w:name="_Toc359875062"/>
-      <w:r>
-        <w:t>Narrative/ Cucumber</w:t>
-      </w:r>
-      <w:bookmarkEnd w:id="15"/>
     </w:p>
     <w:p>
       <w:pPr>
@@ -6259,23 +6251,23 @@
         <w:pStyle w:val="berschrift1"/>
         <w:widowControl/>
       </w:pPr>
-      <w:bookmarkStart w:id="16" w:name="_Toc359875063"/>
+      <w:bookmarkStart w:id="15" w:name="_Toc359875063"/>
       <w:r>
         <w:lastRenderedPageBreak/>
         <w:t>Flow of Events</w:t>
       </w:r>
-      <w:bookmarkEnd w:id="16"/>
+      <w:bookmarkEnd w:id="15"/>
     </w:p>
     <w:p>
       <w:pPr>
         <w:pStyle w:val="berschrift2"/>
         <w:widowControl/>
       </w:pPr>
-      <w:bookmarkStart w:id="17" w:name="_Toc359875064"/>
+      <w:bookmarkStart w:id="16" w:name="_Toc359875064"/>
       <w:r>
         <w:t>Basic Flow</w:t>
       </w:r>
-      <w:bookmarkEnd w:id="17"/>
+      <w:bookmarkEnd w:id="16"/>
       <w:r>
         <w:t xml:space="preserve"> </w:t>
       </w:r>
@@ -6377,7 +6369,7 @@
           <v:shape id="_x0000_i1025" type="#_x0000_t75" style="width:468pt;height:263.25pt" o:ole="">
             <v:imagedata r:id="rId11" o:title=""/>
           </v:shape>
-          <o:OLEObject Type="Embed" ProgID="Visio.Drawing.11" ShapeID="_x0000_i1025" DrawAspect="Content" ObjectID="_1433616943" r:id="rId12"/>
+          <o:OLEObject Type="Embed" ProgID="Visio.Drawing.11" ShapeID="_x0000_i1025" DrawAspect="Content" ObjectID="_1433662237" r:id="rId12"/>
         </w:object>
       </w:r>
     </w:p>
@@ -6386,11 +6378,11 @@
         <w:pStyle w:val="berschrift2"/>
         <w:widowControl/>
       </w:pPr>
-      <w:bookmarkStart w:id="18" w:name="_Toc359875065"/>
+      <w:bookmarkStart w:id="17" w:name="_Toc359875065"/>
       <w:r>
         <w:t>Alternative Flows</w:t>
       </w:r>
-      <w:bookmarkEnd w:id="18"/>
+      <w:bookmarkEnd w:id="17"/>
     </w:p>
     <w:p>
       <w:proofErr w:type="spellStart"/>
@@ -6408,11 +6400,11 @@
       <w:pPr>
         <w:pStyle w:val="berschrift1"/>
       </w:pPr>
-      <w:bookmarkStart w:id="19" w:name="_Toc359875066"/>
+      <w:bookmarkStart w:id="18" w:name="_Toc359875066"/>
       <w:r>
         <w:t>Special Requirements</w:t>
       </w:r>
-      <w:bookmarkEnd w:id="19"/>
+      <w:bookmarkEnd w:id="18"/>
     </w:p>
     <w:p>
       <w:proofErr w:type="spellStart"/>
@@ -6431,11 +6423,11 @@
         <w:pStyle w:val="berschrift1"/>
         <w:widowControl/>
       </w:pPr>
-      <w:bookmarkStart w:id="20" w:name="_Toc359875067"/>
+      <w:bookmarkStart w:id="19" w:name="_Toc359875067"/>
       <w:r>
         <w:t>Preconditions</w:t>
       </w:r>
-      <w:bookmarkEnd w:id="20"/>
+      <w:bookmarkEnd w:id="19"/>
     </w:p>
     <w:p>
       <w:pPr>
@@ -6455,56 +6447,56 @@
         <w:pStyle w:val="berschrift1"/>
         <w:widowControl/>
       </w:pPr>
-      <w:bookmarkStart w:id="21" w:name="_Toc359875068"/>
+      <w:bookmarkStart w:id="20" w:name="_Toc359875068"/>
       <w:proofErr w:type="spellStart"/>
       <w:r>
         <w:t>Postconditions</w:t>
       </w:r>
+      <w:bookmarkEnd w:id="20"/>
+      <w:proofErr w:type="spellEnd"/>
+    </w:p>
+    <w:p>
+      <w:pPr>
+        <w:rPr>
+          <w:lang w:val="de-DE"/>
+        </w:rPr>
+      </w:pPr>
+      <w:r>
+        <w:rPr>
+          <w:lang w:val="de-DE"/>
+        </w:rPr>
+        <w:t>Je nachdem welche Voraussetzung gilt, wird</w:t>
+      </w:r>
+      <w:r>
+        <w:rPr>
+          <w:lang w:val="de-DE"/>
+        </w:rPr>
+        <w:t xml:space="preserve"> der Spieler entweder zum laufenden Spiel zurückgeleitet oder der Bildschirm zur </w:t>
+      </w:r>
+      <w:proofErr w:type="spellStart"/>
+      <w:r>
+        <w:rPr>
+          <w:lang w:val="de-DE"/>
+        </w:rPr>
+        <w:t>Spielmodusauswahl</w:t>
+      </w:r>
+      <w:proofErr w:type="spellEnd"/>
+      <w:r>
+        <w:rPr>
+          <w:lang w:val="de-DE"/>
+        </w:rPr>
+        <w:t xml:space="preserve"> wird geöffnet.</w:t>
+      </w:r>
+    </w:p>
+    <w:p>
+      <w:pPr>
+        <w:pStyle w:val="berschrift1"/>
+      </w:pPr>
+      <w:bookmarkStart w:id="21" w:name="_Toc359875069"/>
+      <w:r>
+        <w:t>Extension Points</w:t>
+      </w:r>
       <w:bookmarkEnd w:id="21"/>
-      <w:proofErr w:type="spellEnd"/>
-    </w:p>
-    <w:p>
-      <w:pPr>
-        <w:rPr>
-          <w:lang w:val="de-DE"/>
-        </w:rPr>
-      </w:pPr>
-      <w:r>
-        <w:rPr>
-          <w:lang w:val="de-DE"/>
-        </w:rPr>
-        <w:t>Je nachdem welche Voraussetzung gilt, wird</w:t>
-      </w:r>
-      <w:r>
-        <w:rPr>
-          <w:lang w:val="de-DE"/>
-        </w:rPr>
-        <w:t xml:space="preserve"> der Spieler entweder zum laufenden Spiel zurückgeleitet oder der Bildschirm zur </w:t>
-      </w:r>
-      <w:proofErr w:type="spellStart"/>
-      <w:r>
-        <w:rPr>
-          <w:lang w:val="de-DE"/>
-        </w:rPr>
-        <w:t>Spielmodusauswahl</w:t>
-      </w:r>
-      <w:proofErr w:type="spellEnd"/>
-      <w:r>
-        <w:rPr>
-          <w:lang w:val="de-DE"/>
-        </w:rPr>
-        <w:t xml:space="preserve"> wird geöffnet.</w:t>
-      </w:r>
-    </w:p>
-    <w:p>
-      <w:pPr>
-        <w:pStyle w:val="berschrift1"/>
-      </w:pPr>
-      <w:bookmarkStart w:id="22" w:name="_Toc359875069"/>
-      <w:r>
-        <w:t>Extension Points</w:t>
-      </w:r>
-      <w:bookmarkEnd w:id="22"/>
     </w:p>
     <w:p>
       <w:proofErr w:type="spellStart"/>
@@ -6546,7 +6538,7 @@
       <w:pPr>
         <w:pStyle w:val="Titel"/>
       </w:pPr>
-      <w:bookmarkStart w:id="23" w:name="_Toc359875070"/>
+      <w:bookmarkStart w:id="22" w:name="_Toc359875070"/>
       <w:r>
         <w:lastRenderedPageBreak/>
         <w:t xml:space="preserve">Use Case Specification: </w:t>
@@ -6563,7 +6555,7 @@
       <w:r>
         <w:t>ziehen</w:t>
       </w:r>
-      <w:bookmarkEnd w:id="23"/>
+      <w:bookmarkEnd w:id="22"/>
       <w:proofErr w:type="spellEnd"/>
       <w:r>
         <w:t xml:space="preserve"> </w:t>
@@ -6585,53 +6577,53 @@
           <w:lang w:val="de-DE"/>
         </w:rPr>
       </w:pPr>
-      <w:bookmarkStart w:id="24" w:name="_Toc359875071"/>
+      <w:bookmarkStart w:id="23" w:name="_Toc359875071"/>
       <w:r>
         <w:rPr>
           <w:lang w:val="de-DE"/>
         </w:rPr>
         <w:t>Karte ziehen</w:t>
       </w:r>
+      <w:bookmarkEnd w:id="23"/>
+    </w:p>
+    <w:p>
+      <w:pPr>
+        <w:pStyle w:val="berschrift2"/>
+        <w:rPr>
+          <w:lang w:val="de-DE"/>
+        </w:rPr>
+      </w:pPr>
+      <w:bookmarkStart w:id="24" w:name="_Toc359875072"/>
+      <w:r>
+        <w:rPr>
+          <w:lang w:val="de-DE"/>
+        </w:rPr>
+        <w:t>Brief Description</w:t>
+      </w:r>
       <w:bookmarkEnd w:id="24"/>
     </w:p>
     <w:p>
       <w:pPr>
-        <w:pStyle w:val="berschrift2"/>
-        <w:rPr>
-          <w:lang w:val="de-DE"/>
-        </w:rPr>
-      </w:pPr>
-      <w:bookmarkStart w:id="25" w:name="_Toc359875072"/>
-      <w:r>
-        <w:rPr>
-          <w:lang w:val="de-DE"/>
-        </w:rPr>
-        <w:t>Brief Description</w:t>
+        <w:rPr>
+          <w:lang w:val="de-DE"/>
+        </w:rPr>
+      </w:pPr>
+      <w:r>
+        <w:rPr>
+          <w:lang w:val="de-DE"/>
+        </w:rPr>
+        <w:t>siehe SRS Dokument Kapitel 2.1</w:t>
+      </w:r>
+    </w:p>
+    <w:p>
+      <w:pPr>
+        <w:pStyle w:val="berschrift1"/>
+      </w:pPr>
+      <w:bookmarkStart w:id="25" w:name="_Toc359875073"/>
+      <w:r>
+        <w:t>Narrative/ Cucumber</w:t>
       </w:r>
       <w:bookmarkEnd w:id="25"/>
-    </w:p>
-    <w:p>
-      <w:pPr>
-        <w:rPr>
-          <w:lang w:val="de-DE"/>
-        </w:rPr>
-      </w:pPr>
-      <w:r>
-        <w:rPr>
-          <w:lang w:val="de-DE"/>
-        </w:rPr>
-        <w:t>siehe SRS Dokument Kapitel 2.1</w:t>
-      </w:r>
-    </w:p>
-    <w:p>
-      <w:pPr>
-        <w:pStyle w:val="berschrift1"/>
-      </w:pPr>
-      <w:bookmarkStart w:id="26" w:name="_Toc359875073"/>
-      <w:r>
-        <w:t>Narrative/ Cucumber</w:t>
-      </w:r>
-      <w:bookmarkEnd w:id="26"/>
     </w:p>
     <w:p>
       <w:r>
@@ -7031,23 +7023,23 @@
         <w:pStyle w:val="berschrift1"/>
         <w:widowControl/>
       </w:pPr>
-      <w:bookmarkStart w:id="27" w:name="_Toc359875074"/>
+      <w:bookmarkStart w:id="26" w:name="_Toc359875074"/>
       <w:r>
         <w:lastRenderedPageBreak/>
         <w:t>Flow of Events</w:t>
       </w:r>
-      <w:bookmarkEnd w:id="27"/>
+      <w:bookmarkEnd w:id="26"/>
     </w:p>
     <w:p>
       <w:pPr>
         <w:pStyle w:val="berschrift2"/>
         <w:widowControl/>
       </w:pPr>
-      <w:bookmarkStart w:id="28" w:name="_Toc359875075"/>
+      <w:bookmarkStart w:id="27" w:name="_Toc359875075"/>
       <w:r>
         <w:t>Basic Flow</w:t>
       </w:r>
-      <w:bookmarkEnd w:id="28"/>
+      <w:bookmarkEnd w:id="27"/>
       <w:r>
         <w:t xml:space="preserve"> </w:t>
       </w:r>
@@ -7066,7 +7058,7 @@
           <v:shape id="_x0000_i1026" type="#_x0000_t75" style="width:347.25pt;height:359.25pt" o:ole="">
             <v:imagedata r:id="rId13" o:title=""/>
           </v:shape>
-          <o:OLEObject Type="Embed" ProgID="Visio.Drawing.11" ShapeID="_x0000_i1026" DrawAspect="Content" ObjectID="_1433616944" r:id="rId14"/>
+          <o:OLEObject Type="Embed" ProgID="Visio.Drawing.11" ShapeID="_x0000_i1026" DrawAspect="Content" ObjectID="_1433662238" r:id="rId14"/>
         </w:object>
       </w:r>
     </w:p>
@@ -7090,7 +7082,7 @@
           <v:shape id="_x0000_i1027" type="#_x0000_t75" style="width:374.25pt;height:457.5pt" o:ole="">
             <v:imagedata r:id="rId15" o:title=""/>
           </v:shape>
-          <o:OLEObject Type="Embed" ProgID="Visio.Drawing.11" ShapeID="_x0000_i1027" DrawAspect="Content" ObjectID="_1433616945" r:id="rId16"/>
+          <o:OLEObject Type="Embed" ProgID="Visio.Drawing.11" ShapeID="_x0000_i1027" DrawAspect="Content" ObjectID="_1433662239" r:id="rId16"/>
         </w:object>
       </w:r>
     </w:p>
@@ -7099,11 +7091,11 @@
         <w:pStyle w:val="berschrift2"/>
         <w:widowControl/>
       </w:pPr>
-      <w:bookmarkStart w:id="29" w:name="_Toc359875076"/>
+      <w:bookmarkStart w:id="28" w:name="_Toc359875076"/>
       <w:r>
         <w:t>Alternative Flows</w:t>
       </w:r>
-      <w:bookmarkEnd w:id="29"/>
+      <w:bookmarkEnd w:id="28"/>
     </w:p>
     <w:p>
       <w:proofErr w:type="spellStart"/>
@@ -7124,14 +7116,14 @@
           <w:szCs w:val="24"/>
         </w:rPr>
       </w:pPr>
-      <w:bookmarkStart w:id="30" w:name="_Toc359875077"/>
+      <w:bookmarkStart w:id="29" w:name="_Toc359875077"/>
       <w:r>
         <w:rPr>
           <w:szCs w:val="24"/>
         </w:rPr>
         <w:t>Special Requirements</w:t>
       </w:r>
-      <w:bookmarkEnd w:id="30"/>
+      <w:bookmarkEnd w:id="29"/>
     </w:p>
     <w:p>
       <w:proofErr w:type="spellStart"/>
@@ -7150,11 +7142,11 @@
         <w:pStyle w:val="berschrift1"/>
         <w:widowControl/>
       </w:pPr>
-      <w:bookmarkStart w:id="31" w:name="_Toc359875078"/>
+      <w:bookmarkStart w:id="30" w:name="_Toc359875078"/>
       <w:r>
         <w:t>Preconditions</w:t>
       </w:r>
-      <w:bookmarkEnd w:id="31"/>
+      <w:bookmarkEnd w:id="30"/>
     </w:p>
     <w:p>
       <w:pPr>
@@ -7211,12 +7203,12 @@
         <w:pStyle w:val="berschrift1"/>
         <w:widowControl/>
       </w:pPr>
-      <w:bookmarkStart w:id="32" w:name="_Toc359875079"/>
+      <w:bookmarkStart w:id="31" w:name="_Toc359875079"/>
       <w:proofErr w:type="spellStart"/>
       <w:r>
         <w:t>Postconditions</w:t>
       </w:r>
-      <w:bookmarkEnd w:id="32"/>
+      <w:bookmarkEnd w:id="31"/>
       <w:proofErr w:type="spellEnd"/>
     </w:p>
     <w:p>
@@ -7243,11 +7235,11 @@
       <w:pPr>
         <w:pStyle w:val="berschrift1"/>
       </w:pPr>
-      <w:bookmarkStart w:id="33" w:name="_Toc359875080"/>
+      <w:bookmarkStart w:id="32" w:name="_Toc359875080"/>
       <w:r>
         <w:t>Extension Points</w:t>
       </w:r>
-      <w:bookmarkEnd w:id="33"/>
+      <w:bookmarkEnd w:id="32"/>
     </w:p>
     <w:p>
       <w:pPr>
@@ -7282,7 +7274,7 @@
       <w:pPr>
         <w:pStyle w:val="Titel"/>
       </w:pPr>
-      <w:bookmarkStart w:id="34" w:name="_Toc359875081"/>
+      <w:bookmarkStart w:id="33" w:name="_Toc359875081"/>
       <w:r>
         <w:lastRenderedPageBreak/>
         <w:t xml:space="preserve">Use Case Specification: Platte </w:t>
@@ -7291,7 +7283,7 @@
       <w:r>
         <w:t>einschieben</w:t>
       </w:r>
-      <w:bookmarkEnd w:id="34"/>
+      <w:bookmarkEnd w:id="33"/>
       <w:proofErr w:type="spellEnd"/>
       <w:r>
         <w:t xml:space="preserve"> </w:t>
@@ -7313,7 +7305,7 @@
           <w:lang w:val="de-DE"/>
         </w:rPr>
       </w:pPr>
-      <w:bookmarkStart w:id="35" w:name="_Toc359875082"/>
+      <w:bookmarkStart w:id="34" w:name="_Toc359875082"/>
       <w:r>
         <w:rPr>
           <w:lang w:val="de-DE"/>
@@ -7326,46 +7318,46 @@
         </w:rPr>
         <w:t xml:space="preserve"> einschieben</w:t>
       </w:r>
+      <w:bookmarkEnd w:id="34"/>
+    </w:p>
+    <w:p>
+      <w:pPr>
+        <w:pStyle w:val="berschrift2"/>
+        <w:rPr>
+          <w:lang w:val="de-DE"/>
+        </w:rPr>
+      </w:pPr>
+      <w:bookmarkStart w:id="35" w:name="_Toc359875083"/>
+      <w:r>
+        <w:rPr>
+          <w:lang w:val="de-DE"/>
+        </w:rPr>
+        <w:t>Brief Description</w:t>
+      </w:r>
       <w:bookmarkEnd w:id="35"/>
     </w:p>
     <w:p>
       <w:pPr>
-        <w:pStyle w:val="berschrift2"/>
-        <w:rPr>
-          <w:lang w:val="de-DE"/>
-        </w:rPr>
-      </w:pPr>
-      <w:bookmarkStart w:id="36" w:name="_Toc359875083"/>
-      <w:r>
-        <w:rPr>
-          <w:lang w:val="de-DE"/>
-        </w:rPr>
-        <w:t>Brief Description</w:t>
+        <w:rPr>
+          <w:lang w:val="de-DE"/>
+        </w:rPr>
+      </w:pPr>
+      <w:r>
+        <w:rPr>
+          <w:lang w:val="de-DE"/>
+        </w:rPr>
+        <w:t>siehe SRS Dokument Kapitel 2.1</w:t>
+      </w:r>
+    </w:p>
+    <w:p>
+      <w:pPr>
+        <w:pStyle w:val="berschrift1"/>
+      </w:pPr>
+      <w:bookmarkStart w:id="36" w:name="_Toc359875084"/>
+      <w:r>
+        <w:t>Narrative/ Cucumber</w:t>
       </w:r>
       <w:bookmarkEnd w:id="36"/>
-    </w:p>
-    <w:p>
-      <w:pPr>
-        <w:rPr>
-          <w:lang w:val="de-DE"/>
-        </w:rPr>
-      </w:pPr>
-      <w:r>
-        <w:rPr>
-          <w:lang w:val="de-DE"/>
-        </w:rPr>
-        <w:t>siehe SRS Dokument Kapitel 2.1</w:t>
-      </w:r>
-    </w:p>
-    <w:p>
-      <w:pPr>
-        <w:pStyle w:val="berschrift1"/>
-      </w:pPr>
-      <w:bookmarkStart w:id="37" w:name="_Toc359875084"/>
-      <w:r>
-        <w:t>Narrative/ Cucumber</w:t>
-      </w:r>
-      <w:bookmarkEnd w:id="37"/>
     </w:p>
     <w:p>
       <w:r>
@@ -7962,23 +7954,23 @@
         <w:pStyle w:val="berschrift1"/>
         <w:widowControl/>
       </w:pPr>
-      <w:bookmarkStart w:id="38" w:name="_Toc359875085"/>
+      <w:bookmarkStart w:id="37" w:name="_Toc359875085"/>
       <w:r>
         <w:lastRenderedPageBreak/>
         <w:t>Flow of Events</w:t>
       </w:r>
-      <w:bookmarkEnd w:id="38"/>
+      <w:bookmarkEnd w:id="37"/>
     </w:p>
     <w:p>
       <w:pPr>
         <w:pStyle w:val="berschrift2"/>
         <w:widowControl/>
       </w:pPr>
-      <w:bookmarkStart w:id="39" w:name="_Toc359875086"/>
+      <w:bookmarkStart w:id="38" w:name="_Toc359875086"/>
       <w:r>
         <w:t>Basic Flow</w:t>
       </w:r>
-      <w:bookmarkEnd w:id="39"/>
+      <w:bookmarkEnd w:id="38"/>
       <w:r>
         <w:t xml:space="preserve"> </w:t>
       </w:r>
@@ -8060,7 +8052,7 @@
           <v:shape id="_x0000_i1028" type="#_x0000_t75" style="width:361.5pt;height:282pt" o:ole="">
             <v:imagedata r:id="rId18" o:title=""/>
           </v:shape>
-          <o:OLEObject Type="Embed" ProgID="Visio.Drawing.11" ShapeID="_x0000_i1028" DrawAspect="Content" ObjectID="_1433616946" r:id="rId19"/>
+          <o:OLEObject Type="Embed" ProgID="Visio.Drawing.11" ShapeID="_x0000_i1028" DrawAspect="Content" ObjectID="_1433662240" r:id="rId19"/>
         </w:object>
       </w:r>
     </w:p>
@@ -8069,11 +8061,11 @@
         <w:pStyle w:val="berschrift2"/>
         <w:widowControl/>
       </w:pPr>
-      <w:bookmarkStart w:id="40" w:name="_Toc359875087"/>
+      <w:bookmarkStart w:id="39" w:name="_Toc359875087"/>
       <w:r>
         <w:t>Alternative Flows</w:t>
       </w:r>
-      <w:bookmarkEnd w:id="40"/>
+      <w:bookmarkEnd w:id="39"/>
     </w:p>
     <w:p>
       <w:proofErr w:type="spellStart"/>
@@ -8091,11 +8083,11 @@
       <w:pPr>
         <w:pStyle w:val="berschrift1"/>
       </w:pPr>
-      <w:bookmarkStart w:id="41" w:name="_Toc359875088"/>
+      <w:bookmarkStart w:id="40" w:name="_Toc359875088"/>
       <w:r>
         <w:t>Special Requirements</w:t>
       </w:r>
-      <w:bookmarkEnd w:id="41"/>
+      <w:bookmarkEnd w:id="40"/>
     </w:p>
     <w:p>
       <w:proofErr w:type="spellStart"/>
@@ -8114,11 +8106,11 @@
         <w:pStyle w:val="berschrift1"/>
         <w:widowControl/>
       </w:pPr>
-      <w:bookmarkStart w:id="42" w:name="_Toc359875089"/>
+      <w:bookmarkStart w:id="41" w:name="_Toc359875089"/>
       <w:r>
         <w:t>Preconditions</w:t>
       </w:r>
-      <w:bookmarkEnd w:id="42"/>
+      <w:bookmarkEnd w:id="41"/>
     </w:p>
     <w:p>
       <w:pPr>
@@ -8162,36 +8154,36 @@
         <w:pStyle w:val="berschrift1"/>
         <w:widowControl/>
       </w:pPr>
-      <w:bookmarkStart w:id="43" w:name="_Toc359875090"/>
+      <w:bookmarkStart w:id="42" w:name="_Toc359875090"/>
       <w:proofErr w:type="spellStart"/>
       <w:r>
         <w:t>Postconditions</w:t>
       </w:r>
+      <w:bookmarkEnd w:id="42"/>
+      <w:proofErr w:type="spellEnd"/>
+    </w:p>
+    <w:p>
+      <w:pPr>
+        <w:rPr>
+          <w:lang w:val="de-DE"/>
+        </w:rPr>
+      </w:pPr>
+      <w:r>
+        <w:rPr>
+          <w:lang w:val="de-DE"/>
+        </w:rPr>
+        <w:t>Nach der Einschiebung der Spielplatte, kann der Spieler seine Figur bewegen.</w:t>
+      </w:r>
+    </w:p>
+    <w:p>
+      <w:pPr>
+        <w:pStyle w:val="berschrift1"/>
+      </w:pPr>
+      <w:bookmarkStart w:id="43" w:name="_Toc359875091"/>
+      <w:r>
+        <w:t>Extension Points</w:t>
+      </w:r>
       <w:bookmarkEnd w:id="43"/>
-      <w:proofErr w:type="spellEnd"/>
-    </w:p>
-    <w:p>
-      <w:pPr>
-        <w:rPr>
-          <w:lang w:val="de-DE"/>
-        </w:rPr>
-      </w:pPr>
-      <w:r>
-        <w:rPr>
-          <w:lang w:val="de-DE"/>
-        </w:rPr>
-        <w:t>Nach der Einschiebung der Spielplatte, kann der Spieler seine Figur bewegen.</w:t>
-      </w:r>
-    </w:p>
-    <w:p>
-      <w:pPr>
-        <w:pStyle w:val="berschrift1"/>
-      </w:pPr>
-      <w:bookmarkStart w:id="44" w:name="_Toc359875091"/>
-      <w:r>
-        <w:t>Extension Points</w:t>
-      </w:r>
-      <w:bookmarkEnd w:id="44"/>
     </w:p>
     <w:p>
       <w:pPr>
@@ -8236,7 +8228,7 @@
       <w:pPr>
         <w:pStyle w:val="Titel"/>
       </w:pPr>
-      <w:bookmarkStart w:id="45" w:name="_Toc359875092"/>
+      <w:bookmarkStart w:id="44" w:name="_Toc359875092"/>
       <w:r>
         <w:lastRenderedPageBreak/>
         <w:t xml:space="preserve">Use Case Specification: </w:t>
@@ -8253,7 +8245,7 @@
       <w:r>
         <w:t>wählen</w:t>
       </w:r>
-      <w:bookmarkEnd w:id="45"/>
+      <w:bookmarkEnd w:id="44"/>
       <w:proofErr w:type="spellEnd"/>
       <w:r>
         <w:t xml:space="preserve"> </w:t>
@@ -8275,53 +8267,53 @@
           <w:lang w:val="de-DE"/>
         </w:rPr>
       </w:pPr>
-      <w:bookmarkStart w:id="46" w:name="_Toc359875093"/>
+      <w:bookmarkStart w:id="45" w:name="_Toc359875093"/>
       <w:r>
         <w:rPr>
           <w:lang w:val="de-DE"/>
         </w:rPr>
         <w:t>Spielmodus wählen</w:t>
       </w:r>
+      <w:bookmarkEnd w:id="45"/>
+    </w:p>
+    <w:p>
+      <w:pPr>
+        <w:pStyle w:val="berschrift2"/>
+        <w:rPr>
+          <w:lang w:val="de-DE"/>
+        </w:rPr>
+      </w:pPr>
+      <w:bookmarkStart w:id="46" w:name="_Toc359875094"/>
+      <w:r>
+        <w:rPr>
+          <w:lang w:val="de-DE"/>
+        </w:rPr>
+        <w:t>Brief Description</w:t>
+      </w:r>
       <w:bookmarkEnd w:id="46"/>
     </w:p>
     <w:p>
       <w:pPr>
-        <w:pStyle w:val="berschrift2"/>
-        <w:rPr>
-          <w:lang w:val="de-DE"/>
-        </w:rPr>
-      </w:pPr>
-      <w:bookmarkStart w:id="47" w:name="_Toc359875094"/>
-      <w:r>
-        <w:rPr>
-          <w:lang w:val="de-DE"/>
-        </w:rPr>
-        <w:t>Brief Description</w:t>
+        <w:rPr>
+          <w:lang w:val="de-DE"/>
+        </w:rPr>
+      </w:pPr>
+      <w:r>
+        <w:rPr>
+          <w:lang w:val="de-DE"/>
+        </w:rPr>
+        <w:t>siehe SRS Dokument Kapitel 2.1</w:t>
+      </w:r>
+    </w:p>
+    <w:p>
+      <w:pPr>
+        <w:pStyle w:val="berschrift1"/>
+      </w:pPr>
+      <w:bookmarkStart w:id="47" w:name="_Toc359875095"/>
+      <w:r>
+        <w:t>Narrative/ Cucumber</w:t>
       </w:r>
       <w:bookmarkEnd w:id="47"/>
-    </w:p>
-    <w:p>
-      <w:pPr>
-        <w:rPr>
-          <w:lang w:val="de-DE"/>
-        </w:rPr>
-      </w:pPr>
-      <w:r>
-        <w:rPr>
-          <w:lang w:val="de-DE"/>
-        </w:rPr>
-        <w:t>siehe SRS Dokument Kapitel 2.1</w:t>
-      </w:r>
-    </w:p>
-    <w:p>
-      <w:pPr>
-        <w:pStyle w:val="berschrift1"/>
-      </w:pPr>
-      <w:bookmarkStart w:id="48" w:name="_Toc359875095"/>
-      <w:r>
-        <w:t>Narrative/ Cucumber</w:t>
-      </w:r>
-      <w:bookmarkEnd w:id="48"/>
     </w:p>
     <w:p>
       <w:r>
@@ -8994,7 +8986,7 @@
           <w:lang w:val="de-DE"/>
         </w:rPr>
       </w:pPr>
-      <w:bookmarkStart w:id="49" w:name="_Toc359875096"/>
+      <w:bookmarkStart w:id="48" w:name="_Toc359875096"/>
       <w:r>
         <w:rPr>
           <w:lang w:val="de-DE"/>
@@ -9016,7 +9008,7 @@
         </w:rPr>
         <w:t xml:space="preserve"> Events</w:t>
       </w:r>
-      <w:bookmarkEnd w:id="49"/>
+      <w:bookmarkEnd w:id="48"/>
     </w:p>
     <w:p>
       <w:pPr>
@@ -9026,14 +9018,14 @@
           <w:lang w:val="de-DE"/>
         </w:rPr>
       </w:pPr>
-      <w:bookmarkStart w:id="50" w:name="_Toc359875097"/>
+      <w:bookmarkStart w:id="49" w:name="_Toc359875097"/>
       <w:r>
         <w:rPr>
           <w:lang w:val="de-DE"/>
         </w:rPr>
         <w:t>Basic Flow</w:t>
       </w:r>
-      <w:bookmarkEnd w:id="50"/>
+      <w:bookmarkEnd w:id="49"/>
       <w:r>
         <w:rPr>
           <w:lang w:val="de-DE"/>
@@ -9148,7 +9140,7 @@
           <v:shape id="_x0000_i1029" type="#_x0000_t75" style="width:336.75pt;height:4in" o:ole="">
             <v:imagedata r:id="rId21" o:title=""/>
           </v:shape>
-          <o:OLEObject Type="Embed" ProgID="Visio.Drawing.11" ShapeID="_x0000_i1029" DrawAspect="Content" ObjectID="_1433616947" r:id="rId22"/>
+          <o:OLEObject Type="Embed" ProgID="Visio.Drawing.11" ShapeID="_x0000_i1029" DrawAspect="Content" ObjectID="_1433662241" r:id="rId22"/>
         </w:object>
       </w:r>
     </w:p>
@@ -9157,11 +9149,11 @@
         <w:pStyle w:val="berschrift2"/>
         <w:widowControl/>
       </w:pPr>
-      <w:bookmarkStart w:id="51" w:name="_Toc359875098"/>
+      <w:bookmarkStart w:id="50" w:name="_Toc359875098"/>
       <w:r>
         <w:t>Alternative Flows</w:t>
       </w:r>
-      <w:bookmarkEnd w:id="51"/>
+      <w:bookmarkEnd w:id="50"/>
     </w:p>
     <w:p>
       <w:proofErr w:type="spellStart"/>
@@ -9179,11 +9171,11 @@
       <w:pPr>
         <w:pStyle w:val="berschrift1"/>
       </w:pPr>
-      <w:bookmarkStart w:id="52" w:name="_Toc359875099"/>
+      <w:bookmarkStart w:id="51" w:name="_Toc359875099"/>
       <w:r>
         <w:t>Special Requirements</w:t>
       </w:r>
-      <w:bookmarkEnd w:id="52"/>
+      <w:bookmarkEnd w:id="51"/>
     </w:p>
     <w:p>
       <w:proofErr w:type="spellStart"/>
@@ -9202,11 +9194,11 @@
         <w:pStyle w:val="berschrift1"/>
         <w:widowControl/>
       </w:pPr>
-      <w:bookmarkStart w:id="53" w:name="_Toc359875100"/>
+      <w:bookmarkStart w:id="52" w:name="_Toc359875100"/>
       <w:r>
         <w:t>Preconditions</w:t>
       </w:r>
-      <w:bookmarkEnd w:id="53"/>
+      <w:bookmarkEnd w:id="52"/>
     </w:p>
     <w:p>
       <w:proofErr w:type="spellStart"/>
@@ -9225,48 +9217,48 @@
         <w:pStyle w:val="berschrift1"/>
         <w:widowControl/>
       </w:pPr>
-      <w:bookmarkStart w:id="54" w:name="_Toc359875101"/>
+      <w:bookmarkStart w:id="53" w:name="_Toc359875101"/>
       <w:proofErr w:type="spellStart"/>
       <w:r>
         <w:t>Postconditions</w:t>
       </w:r>
+      <w:bookmarkEnd w:id="53"/>
+      <w:proofErr w:type="spellEnd"/>
+    </w:p>
+    <w:p>
+      <w:pPr>
+        <w:rPr>
+          <w:lang w:val="de-DE"/>
+        </w:rPr>
+      </w:pPr>
+      <w:r>
+        <w:rPr>
+          <w:lang w:val="de-DE"/>
+        </w:rPr>
+        <w:t xml:space="preserve">Nachdem der Spielmodus gewählt wurde, muss mindestens ein Spieler angelegt </w:t>
+      </w:r>
+      <w:r>
+        <w:rPr>
+          <w:lang w:val="de-DE"/>
+        </w:rPr>
+        <w:t>we</w:t>
+      </w:r>
+      <w:r>
+        <w:rPr>
+          <w:lang w:val="de-DE"/>
+        </w:rPr>
+        <w:t>rden, damit das Spiel beginnen kann.</w:t>
+      </w:r>
+    </w:p>
+    <w:p>
+      <w:pPr>
+        <w:pStyle w:val="berschrift1"/>
+      </w:pPr>
+      <w:bookmarkStart w:id="54" w:name="_Toc359875102"/>
+      <w:r>
+        <w:t>Extension Points</w:t>
+      </w:r>
       <w:bookmarkEnd w:id="54"/>
-      <w:proofErr w:type="spellEnd"/>
-    </w:p>
-    <w:p>
-      <w:pPr>
-        <w:rPr>
-          <w:lang w:val="de-DE"/>
-        </w:rPr>
-      </w:pPr>
-      <w:r>
-        <w:rPr>
-          <w:lang w:val="de-DE"/>
-        </w:rPr>
-        <w:t xml:space="preserve">Nachdem der Spielmodus gewählt wurde, muss mindestens ein Spieler angelegt </w:t>
-      </w:r>
-      <w:r>
-        <w:rPr>
-          <w:lang w:val="de-DE"/>
-        </w:rPr>
-        <w:t>we</w:t>
-      </w:r>
-      <w:r>
-        <w:rPr>
-          <w:lang w:val="de-DE"/>
-        </w:rPr>
-        <w:t>rden, damit das Spiel beginnen kann.</w:t>
-      </w:r>
-    </w:p>
-    <w:p>
-      <w:pPr>
-        <w:pStyle w:val="berschrift1"/>
-      </w:pPr>
-      <w:bookmarkStart w:id="55" w:name="_Toc359875102"/>
-      <w:r>
-        <w:t>Extension Points</w:t>
-      </w:r>
-      <w:bookmarkEnd w:id="55"/>
     </w:p>
     <w:p>
       <w:pPr>
@@ -9310,7 +9302,7 @@
       <w:pPr>
         <w:pStyle w:val="Titel"/>
       </w:pPr>
-      <w:bookmarkStart w:id="56" w:name="_Toc359875103"/>
+      <w:bookmarkStart w:id="55" w:name="_Toc359875103"/>
       <w:r>
         <w:lastRenderedPageBreak/>
         <w:t xml:space="preserve">Use Case Specification: </w:t>
@@ -9327,7 +9319,7 @@
       <w:r>
         <w:t>erstellen</w:t>
       </w:r>
-      <w:bookmarkEnd w:id="56"/>
+      <w:bookmarkEnd w:id="55"/>
       <w:proofErr w:type="spellEnd"/>
       <w:r>
         <w:t xml:space="preserve"> </w:t>
@@ -9349,53 +9341,53 @@
           <w:lang w:val="de-DE"/>
         </w:rPr>
       </w:pPr>
-      <w:bookmarkStart w:id="57" w:name="_Toc359875104"/>
+      <w:bookmarkStart w:id="56" w:name="_Toc359875104"/>
       <w:r>
         <w:rPr>
           <w:lang w:val="de-DE"/>
         </w:rPr>
         <w:t>Spieler erstellen</w:t>
       </w:r>
+      <w:bookmarkEnd w:id="56"/>
+    </w:p>
+    <w:p>
+      <w:pPr>
+        <w:pStyle w:val="berschrift2"/>
+        <w:rPr>
+          <w:lang w:val="de-DE"/>
+        </w:rPr>
+      </w:pPr>
+      <w:bookmarkStart w:id="57" w:name="_Toc359875105"/>
+      <w:r>
+        <w:rPr>
+          <w:lang w:val="de-DE"/>
+        </w:rPr>
+        <w:t>Brief Description</w:t>
+      </w:r>
       <w:bookmarkEnd w:id="57"/>
     </w:p>
     <w:p>
       <w:pPr>
-        <w:pStyle w:val="berschrift2"/>
-        <w:rPr>
-          <w:lang w:val="de-DE"/>
-        </w:rPr>
-      </w:pPr>
-      <w:bookmarkStart w:id="58" w:name="_Toc359875105"/>
-      <w:r>
-        <w:rPr>
-          <w:lang w:val="de-DE"/>
-        </w:rPr>
-        <w:t>Brief Description</w:t>
+        <w:rPr>
+          <w:lang w:val="de-DE"/>
+        </w:rPr>
+      </w:pPr>
+      <w:r>
+        <w:rPr>
+          <w:lang w:val="de-DE"/>
+        </w:rPr>
+        <w:t>siehe SRS Dokument Kapitel 2.1</w:t>
+      </w:r>
+    </w:p>
+    <w:p>
+      <w:pPr>
+        <w:pStyle w:val="berschrift1"/>
+      </w:pPr>
+      <w:bookmarkStart w:id="58" w:name="_Toc359875106"/>
+      <w:r>
+        <w:t>Narrative/ Cucumber</w:t>
       </w:r>
       <w:bookmarkEnd w:id="58"/>
-    </w:p>
-    <w:p>
-      <w:pPr>
-        <w:rPr>
-          <w:lang w:val="de-DE"/>
-        </w:rPr>
-      </w:pPr>
-      <w:r>
-        <w:rPr>
-          <w:lang w:val="de-DE"/>
-        </w:rPr>
-        <w:t>siehe SRS Dokument Kapitel 2.1</w:t>
-      </w:r>
-    </w:p>
-    <w:p>
-      <w:pPr>
-        <w:pStyle w:val="berschrift1"/>
-      </w:pPr>
-      <w:bookmarkStart w:id="59" w:name="_Toc359875106"/>
-      <w:r>
-        <w:t>Narrative/ Cucumber</w:t>
-      </w:r>
-      <w:bookmarkEnd w:id="59"/>
     </w:p>
     <w:p>
       <w:r>
@@ -10803,22 +10795,22 @@
         <w:pStyle w:val="berschrift1"/>
         <w:widowControl/>
       </w:pPr>
-      <w:bookmarkStart w:id="60" w:name="_Toc359875107"/>
+      <w:bookmarkStart w:id="59" w:name="_Toc359875107"/>
       <w:r>
         <w:t>Flow of Events</w:t>
       </w:r>
-      <w:bookmarkEnd w:id="60"/>
+      <w:bookmarkEnd w:id="59"/>
     </w:p>
     <w:p>
       <w:pPr>
         <w:pStyle w:val="berschrift2"/>
         <w:widowControl/>
       </w:pPr>
-      <w:bookmarkStart w:id="61" w:name="_Toc359875108"/>
+      <w:bookmarkStart w:id="60" w:name="_Toc359875108"/>
       <w:r>
         <w:t>Basic Flow</w:t>
       </w:r>
-      <w:bookmarkEnd w:id="61"/>
+      <w:bookmarkEnd w:id="60"/>
       <w:r>
         <w:t xml:space="preserve"> </w:t>
       </w:r>
@@ -10948,11 +10940,11 @@
         <w:pStyle w:val="berschrift2"/>
         <w:widowControl/>
       </w:pPr>
-      <w:bookmarkStart w:id="62" w:name="_Toc359875109"/>
+      <w:bookmarkStart w:id="61" w:name="_Toc359875109"/>
       <w:r>
         <w:t>Alternative Flows</w:t>
       </w:r>
-      <w:bookmarkEnd w:id="62"/>
+      <w:bookmarkEnd w:id="61"/>
     </w:p>
     <w:p>
       <w:proofErr w:type="spellStart"/>
@@ -10974,7 +10966,7 @@
           <w:lang w:val="de-DE"/>
         </w:rPr>
       </w:pPr>
-      <w:bookmarkStart w:id="63" w:name="_Toc359875110"/>
+      <w:bookmarkStart w:id="62" w:name="_Toc359875110"/>
       <w:r>
         <w:rPr>
           <w:lang w:val="de-DE"/>
@@ -10987,6 +10979,40 @@
           <w:lang w:val="de-DE"/>
         </w:rPr>
         <w:t>Requirements</w:t>
+      </w:r>
+      <w:bookmarkEnd w:id="62"/>
+      <w:proofErr w:type="spellEnd"/>
+    </w:p>
+    <w:p>
+      <w:pPr>
+        <w:rPr>
+          <w:lang w:val="de-DE"/>
+        </w:rPr>
+      </w:pPr>
+      <w:r>
+        <w:rPr>
+          <w:lang w:val="de-DE"/>
+        </w:rPr>
+        <w:t>nicht relevant</w:t>
+      </w:r>
+    </w:p>
+    <w:p>
+      <w:pPr>
+        <w:pStyle w:val="berschrift1"/>
+        <w:rPr>
+          <w:rFonts w:ascii="Times New Roman" w:hAnsi="Times New Roman"/>
+          <w:szCs w:val="24"/>
+          <w:lang w:val="de-DE"/>
+        </w:rPr>
+      </w:pPr>
+      <w:bookmarkStart w:id="63" w:name="_Toc359875111"/>
+      <w:proofErr w:type="spellStart"/>
+      <w:r>
+        <w:rPr>
+          <w:szCs w:val="24"/>
+          <w:lang w:val="de-DE"/>
+        </w:rPr>
+        <w:t>Preconditions</w:t>
       </w:r>
       <w:bookmarkEnd w:id="63"/>
       <w:proofErr w:type="spellEnd"/>
@@ -11001,26 +11027,21 @@
         <w:rPr>
           <w:lang w:val="de-DE"/>
         </w:rPr>
-        <w:t>nicht relevant</w:t>
+        <w:t>Bevor ein Spieler angelegt werden kann muss ein Spielmodus ausgewählt sein.</w:t>
       </w:r>
     </w:p>
     <w:p>
       <w:pPr>
         <w:pStyle w:val="berschrift1"/>
-        <w:rPr>
-          <w:rFonts w:ascii="Times New Roman" w:hAnsi="Times New Roman"/>
-          <w:szCs w:val="24"/>
-          <w:lang w:val="de-DE"/>
-        </w:rPr>
-      </w:pPr>
-      <w:bookmarkStart w:id="64" w:name="_Toc359875111"/>
+        <w:widowControl/>
+        <w:rPr>
+          <w:sz w:val="20"/>
+        </w:rPr>
+      </w:pPr>
+      <w:bookmarkStart w:id="64" w:name="_Toc359875112"/>
       <w:proofErr w:type="spellStart"/>
       <w:r>
-        <w:rPr>
-          <w:szCs w:val="24"/>
-          <w:lang w:val="de-DE"/>
-        </w:rPr>
-        <w:t>Preconditions</w:t>
+        <w:t>Postconditions</w:t>
       </w:r>
       <w:bookmarkEnd w:id="64"/>
       <w:proofErr w:type="spellEnd"/>
@@ -11035,61 +11056,32 @@
         <w:rPr>
           <w:lang w:val="de-DE"/>
         </w:rPr>
-        <w:t>Bevor ein Spieler angelegt werden kann muss ein Spielmodus ausgewählt sein.</w:t>
+        <w:t xml:space="preserve">Nachdem die Spieler angelegt wurden, kann der Benutzer entweder noch einmal zurück zur </w:t>
+      </w:r>
+      <w:proofErr w:type="spellStart"/>
+      <w:r>
+        <w:rPr>
+          <w:lang w:val="de-DE"/>
+        </w:rPr>
+        <w:t>Spielmodusauswahl</w:t>
+      </w:r>
+      <w:proofErr w:type="spellEnd"/>
+      <w:r>
+        <w:rPr>
+          <w:lang w:val="de-DE"/>
+        </w:rPr>
+        <w:t xml:space="preserve"> oder das Spiel beginnen.</w:t>
       </w:r>
     </w:p>
     <w:p>
       <w:pPr>
         <w:pStyle w:val="berschrift1"/>
-        <w:widowControl/>
-        <w:rPr>
-          <w:sz w:val="20"/>
-        </w:rPr>
-      </w:pPr>
-      <w:bookmarkStart w:id="65" w:name="_Toc359875112"/>
-      <w:proofErr w:type="spellStart"/>
-      <w:r>
-        <w:t>Postconditions</w:t>
+      </w:pPr>
+      <w:bookmarkStart w:id="65" w:name="_Toc359875113"/>
+      <w:r>
+        <w:t>Extension Points</w:t>
       </w:r>
       <w:bookmarkEnd w:id="65"/>
-      <w:proofErr w:type="spellEnd"/>
-    </w:p>
-    <w:p>
-      <w:pPr>
-        <w:rPr>
-          <w:lang w:val="de-DE"/>
-        </w:rPr>
-      </w:pPr>
-      <w:r>
-        <w:rPr>
-          <w:lang w:val="de-DE"/>
-        </w:rPr>
-        <w:t xml:space="preserve">Nachdem die Spieler angelegt wurden, kann der Benutzer entweder noch einmal zurück zur </w:t>
-      </w:r>
-      <w:proofErr w:type="spellStart"/>
-      <w:r>
-        <w:rPr>
-          <w:lang w:val="de-DE"/>
-        </w:rPr>
-        <w:t>Spielmodusauswahl</w:t>
-      </w:r>
-      <w:proofErr w:type="spellEnd"/>
-      <w:r>
-        <w:rPr>
-          <w:lang w:val="de-DE"/>
-        </w:rPr>
-        <w:t xml:space="preserve"> oder das Spiel beginnen.</w:t>
-      </w:r>
-    </w:p>
-    <w:p>
-      <w:pPr>
-        <w:pStyle w:val="berschrift1"/>
-      </w:pPr>
-      <w:bookmarkStart w:id="66" w:name="_Toc359875113"/>
-      <w:r>
-        <w:t>Extension Points</w:t>
-      </w:r>
-      <w:bookmarkEnd w:id="66"/>
     </w:p>
     <w:p>
       <w:proofErr w:type="spellStart"/>
@@ -11140,13 +11132,13 @@
       <w:pPr>
         <w:pStyle w:val="Titel"/>
       </w:pPr>
-      <w:bookmarkStart w:id="67" w:name="_Toc359875114"/>
+      <w:bookmarkStart w:id="66" w:name="_Toc359875114"/>
       <w:proofErr w:type="spellStart"/>
       <w:r>
         <w:lastRenderedPageBreak/>
         <w:t>Screenflow</w:t>
       </w:r>
-      <w:bookmarkEnd w:id="67"/>
+      <w:bookmarkEnd w:id="66"/>
       <w:proofErr w:type="spellEnd"/>
     </w:p>
     <w:p/>
@@ -11156,48 +11148,20 @@
           <w:noProof/>
           <w:lang w:val="de-DE" w:eastAsia="de-DE"/>
         </w:rPr>
-        <w:drawing>
-          <wp:inline distT="0" distB="0" distL="0" distR="0">
-            <wp:extent cx="5943600" cy="5275580"/>
-            <wp:effectExtent l="0" t="0" r="0" b="1270"/>
-            <wp:docPr id="8" name="Grafik 8"/>
-            <wp:cNvGraphicFramePr>
-              <a:graphicFrameLocks xmlns:a="http://schemas.openxmlformats.org/drawingml/2006/main" noChangeAspect="1"/>
-            </wp:cNvGraphicFramePr>
-            <a:graphic xmlns:a="http://schemas.openxmlformats.org/drawingml/2006/main">
-              <a:graphicData uri="http://schemas.openxmlformats.org/drawingml/2006/picture">
-                <pic:pic xmlns:pic="http://schemas.openxmlformats.org/drawingml/2006/picture">
-                  <pic:nvPicPr>
-                    <pic:cNvPr id="0" name="Screenflow.jpg"/>
-                    <pic:cNvPicPr/>
-                  </pic:nvPicPr>
-                  <pic:blipFill>
-                    <a:blip r:embed="rId25">
-                      <a:extLst>
-                        <a:ext uri="{28A0092B-C50C-407E-A947-70E740481C1C}">
-                          <a14:useLocalDpi xmlns:a14="http://schemas.microsoft.com/office/drawing/2010/main" val="0"/>
-                        </a:ext>
-                      </a:extLst>
-                    </a:blip>
-                    <a:stretch>
-                      <a:fillRect/>
-                    </a:stretch>
-                  </pic:blipFill>
-                  <pic:spPr>
-                    <a:xfrm>
-                      <a:off x="0" y="0"/>
-                      <a:ext cx="5943600" cy="5275580"/>
-                    </a:xfrm>
-                    <a:prstGeom prst="rect">
-                      <a:avLst/>
-                    </a:prstGeom>
-                  </pic:spPr>
-                </pic:pic>
-              </a:graphicData>
-            </a:graphic>
-          </wp:inline>
-        </w:drawing>
-      </w:r>
+        <w:t xml:space="preserve">siehe </w:t>
+      </w:r>
+      <w:hyperlink r:id="rId25" w:history="1">
+        <w:r>
+          <w:rPr>
+            <w:rStyle w:val="Hyperlink"/>
+            <w:noProof/>
+            <w:lang w:val="de-DE" w:eastAsia="de-DE"/>
+          </w:rPr>
+          <w:t>Screenflow.jpg</w:t>
+        </w:r>
+      </w:hyperlink>
+      <w:bookmarkStart w:id="67" w:name="_GoBack"/>
+      <w:bookmarkEnd w:id="67"/>
     </w:p>
     <w:sectPr>
       <w:headerReference w:type="default" r:id="rId26"/>
@@ -11314,11 +11278,21 @@
           <w:r>
             <w:fldChar w:fldCharType="end"/>
           </w:r>
-          <w:fldSimple w:instr=" DOCPROPERTY &quot;Company&quot;  \* MERGEFORMAT ">
-            <w:r>
-              <w:t>DHBW</w:t>
-            </w:r>
-          </w:fldSimple>
+          <w:r>
+            <w:fldChar w:fldCharType="begin"/>
+          </w:r>
+          <w:r>
+            <w:instrText xml:space="preserve"> DOCPROPERTY "Company"  \* MERGEFORMAT </w:instrText>
+          </w:r>
+          <w:r>
+            <w:fldChar w:fldCharType="separate"/>
+          </w:r>
+          <w:r>
+            <w:t>DHBW</w:t>
+          </w:r>
+          <w:r>
+            <w:fldChar w:fldCharType="end"/>
+          </w:r>
           <w:r>
             <w:t xml:space="preserve">, </w:t>
           </w:r>
@@ -11382,7 +11356,7 @@
               <w:rStyle w:val="Seitenzahl"/>
               <w:noProof/>
             </w:rPr>
-            <w:t>5</w:t>
+            <w:t>21</w:t>
           </w:r>
           <w:r>
             <w:rPr>
@@ -11598,11 +11572,21 @@
           <w:tcW w:w="6379" w:type="dxa"/>
         </w:tcPr>
         <w:p>
-          <w:fldSimple w:instr="title  \* Mergeformat ">
-            <w:r>
-              <w:t>Use-Case Specifications</w:t>
-            </w:r>
-          </w:fldSimple>
+          <w:r>
+            <w:fldChar w:fldCharType="begin"/>
+          </w:r>
+          <w:r>
+            <w:instrText xml:space="preserve">title  \* Mergeformat </w:instrText>
+          </w:r>
+          <w:r>
+            <w:fldChar w:fldCharType="separate"/>
+          </w:r>
+          <w:r>
+            <w:t>Use-Case Specifications</w:t>
+          </w:r>
+          <w:r>
+            <w:fldChar w:fldCharType="end"/>
+          </w:r>
         </w:p>
       </w:tc>
       <w:tc>
@@ -14232,7 +14216,7 @@
 </file>
 
 <file path=customXml/itemProps1.xml><?xml version="1.0" encoding="utf-8"?>
-<ds:datastoreItem xmlns:ds="http://schemas.openxmlformats.org/officeDocument/2006/customXml" ds:itemID="{0A804500-0F58-40A5-969B-CE783A773033}">
+<ds:datastoreItem xmlns:ds="http://schemas.openxmlformats.org/officeDocument/2006/customXml" ds:itemID="{4A6632D5-5DD2-421F-9511-692E3CF080CC}">
   <ds:schemaRefs>
     <ds:schemaRef ds:uri="http://schemas.openxmlformats.org/officeDocument/2006/bibliography"/>
   </ds:schemaRefs>

</xml_diff>